<commit_message>
add up to start pt5 (bf)
</commit_message>
<xml_diff>
--- a/bayes_paper/07_appendix_results5_bayesfactors.docx
+++ b/bayes_paper/07_appendix_results5_bayesfactors.docx
@@ -1735,6 +1735,8 @@
             </w:r>
           </w:p>
         </w:tc>
+        <w:bookmarkStart w:id="0" w:name="_GoBack"/>
+        <w:bookmarkEnd w:id="0"/>
       </w:tr>
       <w:tr>
         <w:trPr>
@@ -5834,8 +5836,6 @@
       <w:pPr>
         <w:pStyle w:val="BodyText1"/>
       </w:pPr>
-      <w:bookmarkStart w:id="0" w:name="_GoBack"/>
-      <w:bookmarkEnd w:id="0"/>
     </w:p>
     <w:sectPr>
       <w:pgSz w:w="11906" w:h="16838"/>

</xml_diff>